<commit_message>
add describe for tables, data scheme
</commit_message>
<xml_diff>
--- a/courseWork/лист задания.docx
+++ b/courseWork/лист задания.docx
@@ -279,7 +279,34 @@
           <w:u w:val="single"/>
           <w:lang w:val="be-BY"/>
         </w:rPr>
-        <w:t xml:space="preserve">                                                                                 </w:t>
+        <w:t xml:space="preserve">    </w:t>
+      </w:r>
+      <w:proofErr w:type="spellStart"/>
+      <w:r>
+        <w:rPr>
+          <w:sz w:val="28"/>
+          <w:szCs w:val="28"/>
+          <w:u w:val="single"/>
+        </w:rPr>
+        <w:t>Арабей</w:t>
+      </w:r>
+      <w:proofErr w:type="spellEnd"/>
+      <w:r>
+        <w:rPr>
+          <w:sz w:val="28"/>
+          <w:szCs w:val="28"/>
+          <w:u w:val="single"/>
+        </w:rPr>
+        <w:t xml:space="preserve"> Диане Игоревне</w:t>
+      </w:r>
+      <w:r>
+        <w:rPr>
+          <w:sz w:val="28"/>
+          <w:szCs w:val="28"/>
+          <w:u w:val="single"/>
+          <w:lang w:val="be-BY"/>
+        </w:rPr>
+        <w:t xml:space="preserve">                                          </w:t>
       </w:r>
       <w:r>
         <w:rPr>
@@ -317,16 +344,25 @@
           <w:u w:val="single"/>
           <w:lang w:val="be-BY"/>
         </w:rPr>
-        <w:t xml:space="preserve">                                  </w:t>
-      </w:r>
-      <w:r>
-        <w:rPr>
-          <w:color w:val="FFFFFF"/>
-          <w:sz w:val="28"/>
-          <w:szCs w:val="28"/>
-          <w:u w:val="single" w:color="000000"/>
-        </w:rPr>
-        <w:t>––––</w:t>
+        <w:t xml:space="preserve">    База данных системя для </w:t>
+      </w:r>
+      <w:r>
+        <w:rPr>
+          <w:sz w:val="28"/>
+          <w:szCs w:val="28"/>
+          <w:u w:val="single"/>
+          <w:lang w:val="be-BY"/>
+        </w:rPr>
+        <w:t>организации фестивалей</w:t>
+      </w:r>
+      <w:r>
+        <w:rPr>
+          <w:sz w:val="28"/>
+          <w:szCs w:val="28"/>
+          <w:u w:val="single"/>
+          <w:lang w:val="be-BY"/>
+        </w:rPr>
+        <w:t xml:space="preserve">            </w:t>
       </w:r>
     </w:p>
     <w:p>
@@ -427,19 +463,55 @@
           <w:u w:val="single"/>
           <w:lang w:val="be-BY"/>
         </w:rPr>
-        <w:t xml:space="preserve">                                                                                    </w:t>
-      </w:r>
-      <w:proofErr w:type="gramStart"/>
-      <w:r>
-        <w:rPr>
-          <w:sz w:val="28"/>
-          <w:szCs w:val="28"/>
-          <w:u w:val="single"/>
-          <w:lang w:val="be-BY"/>
-        </w:rPr>
-        <w:t xml:space="preserve">  .</w:t>
-      </w:r>
-      <w:proofErr w:type="gramEnd"/>
+        <w:t xml:space="preserve">   Среда проектирования </w:t>
+      </w:r>
+      <w:r>
+        <w:rPr>
+          <w:sz w:val="28"/>
+          <w:szCs w:val="28"/>
+          <w:u w:val="single"/>
+        </w:rPr>
+        <w:t xml:space="preserve">   </w:t>
+      </w:r>
+      <w:proofErr w:type="spellStart"/>
+      <w:r>
+        <w:rPr>
+          <w:sz w:val="28"/>
+          <w:szCs w:val="28"/>
+          <w:u w:val="single"/>
+          <w:lang w:val="en-US"/>
+        </w:rPr>
+        <w:t>MySql</w:t>
+      </w:r>
+      <w:proofErr w:type="spellEnd"/>
+      <w:r>
+        <w:rPr>
+          <w:sz w:val="28"/>
+          <w:szCs w:val="28"/>
+          <w:u w:val="single"/>
+        </w:rPr>
+        <w:t xml:space="preserve"> </w:t>
+      </w:r>
+      <w:r>
+        <w:rPr>
+          <w:sz w:val="28"/>
+          <w:szCs w:val="28"/>
+          <w:u w:val="single"/>
+          <w:lang w:val="en-US"/>
+        </w:rPr>
+        <w:t>Workbench</w:t>
+      </w:r>
+      <w:bookmarkStart w:id="0" w:name="_GoBack"/>
+      <w:bookmarkEnd w:id="0"/>
+      <w:r>
+        <w:rPr>
+          <w:sz w:val="28"/>
+          <w:szCs w:val="28"/>
+          <w:u w:val="single"/>
+          <w:lang w:val="be-BY"/>
+        </w:rPr>
+        <w:t>.</w:t>
+      </w:r>
       <w:r>
         <w:rPr>
           <w:sz w:val="28"/>
@@ -711,6 +783,17 @@
         </w:rPr>
         <w:t>5. Тестирование, экспериментальные исследования и анализ полученных результатов;</w:t>
       </w:r>
+      <w:r>
+        <w:rPr>
+          <w:i/>
+          <w:spacing w:val="-6"/>
+          <w:sz w:val="28"/>
+          <w:szCs w:val="28"/>
+          <w:u w:val="single"/>
+          <w:lang w:val="be-BY"/>
+        </w:rPr>
+        <w:t xml:space="preserve"> </w:t>
+      </w:r>
     </w:p>
     <w:p>
       <w:pPr>
@@ -718,56 +801,6 @@
           <w:tab w:val="left" w:pos="9006"/>
         </w:tabs>
         <w:spacing w:before="0" w:line="336" w:lineRule="auto"/>
-        <w:ind w:left="77" w:right="29" w:hangingChars="28" w:hanging="77"/>
-        <w:rPr>
-          <w:i/>
-          <w:spacing w:val="-6"/>
-          <w:sz w:val="28"/>
-          <w:szCs w:val="28"/>
-          <w:u w:val="single"/>
-          <w:lang w:val="be-BY"/>
-        </w:rPr>
-      </w:pPr>
-      <w:r>
-        <w:rPr>
-          <w:i/>
-          <w:spacing w:val="-6"/>
-          <w:sz w:val="28"/>
-          <w:szCs w:val="28"/>
-          <w:u w:val="single"/>
-          <w:lang w:val="be-BY"/>
-        </w:rPr>
-        <w:t xml:space="preserve"> 6</w:t>
-      </w:r>
-      <w:r>
-        <w:rPr>
-          <w:i/>
-          <w:spacing w:val="-6"/>
-          <w:sz w:val="28"/>
-          <w:szCs w:val="28"/>
-          <w:u w:val="single"/>
-          <w:lang w:val="be-BY"/>
-        </w:rPr>
-        <w:t>. Руководство пользователя программы;</w:t>
-      </w:r>
-      <w:r>
-        <w:rPr>
-          <w:i/>
-          <w:spacing w:val="-6"/>
-          <w:sz w:val="28"/>
-          <w:szCs w:val="28"/>
-          <w:u w:val="single"/>
-          <w:lang w:val="be-BY"/>
-        </w:rPr>
-        <w:t xml:space="preserve"> </w:t>
-      </w:r>
-    </w:p>
-    <w:p>
-      <w:pPr>
-        <w:tabs>
-          <w:tab w:val="left" w:pos="9006"/>
-        </w:tabs>
-        <w:spacing w:before="0" w:line="336" w:lineRule="auto"/>
         <w:ind w:left="78" w:right="29" w:hangingChars="28" w:hanging="78"/>
         <w:rPr>
           <w:sz w:val="28"/>
@@ -967,7 +1000,6 @@
           <w:szCs w:val="28"/>
           <w:lang w:val="be-BY"/>
         </w:rPr>
-        <w:lastRenderedPageBreak/>
         <w:t xml:space="preserve">6. Консультант по курсовому проекту </w:t>
       </w:r>
       <w:r>
@@ -1008,6 +1040,7 @@
           <w:szCs w:val="28"/>
           <w:lang w:val="be-BY"/>
         </w:rPr>
+        <w:lastRenderedPageBreak/>
         <w:t xml:space="preserve">7. Дата выдачи задания  </w:t>
       </w:r>
       <w:r>
@@ -1104,17 +1137,7 @@
           <w:sz w:val="28"/>
           <w:szCs w:val="28"/>
         </w:rPr>
-        <w:t>сро</w:t>
-      </w:r>
-      <w:bookmarkStart w:id="0" w:name="_GoBack"/>
-      <w:bookmarkEnd w:id="0"/>
-      <w:r>
-        <w:rPr>
-          <w:color w:val="000000"/>
-          <w:sz w:val="28"/>
-          <w:szCs w:val="28"/>
-        </w:rPr>
-        <w:t>ков</w:t>
+        <w:t>сроков</w:t>
       </w:r>
       <w:r>
         <w:rPr>

</xml_diff>